<commit_message>
added lexical_resources, speaking_interviews, readme for speaking, writing practice tast1 files and modified readme file of listening and writing tast-1 docx file
</commit_message>
<xml_diff>
--- a/ielts/writing/writing_task-1/writing_task-1.docx
+++ b/ielts/writing/writing_task-1/writing_task-1.docx
@@ -4166,6 +4166,267 @@
           <w:bCs/>
         </w:rPr>
       </w:pPr>
+      <w:r>
+        <w:rPr>
+          <w:b/>
+          <w:bCs/>
+          <w:noProof/>
+        </w:rPr>
+        <w:drawing>
+          <wp:inline distT="0" distB="0" distL="0" distR="0" wp14:anchorId="7F7992BA" wp14:editId="24EE0BBD">
+            <wp:extent cx="6647815" cy="3525520"/>
+            <wp:effectExtent l="0" t="0" r="635" b="0"/>
+            <wp:docPr id="7" name="Picture 7"/>
+            <wp:cNvGraphicFramePr>
+              <a:graphicFrameLocks xmlns:a="http://schemas.openxmlformats.org/drawingml/2006/main" noChangeAspect="1"/>
+            </wp:cNvGraphicFramePr>
+            <a:graphic xmlns:a="http://schemas.openxmlformats.org/drawingml/2006/main">
+              <a:graphicData uri="http://schemas.openxmlformats.org/drawingml/2006/picture">
+                <pic:pic xmlns:pic="http://schemas.openxmlformats.org/drawingml/2006/picture">
+                  <pic:nvPicPr>
+                    <pic:cNvPr id="7" name="Picture 7"/>
+                    <pic:cNvPicPr/>
+                  </pic:nvPicPr>
+                  <pic:blipFill>
+                    <a:blip r:embed="rId13">
+                      <a:extLst>
+                        <a:ext uri="{28A0092B-C50C-407E-A947-70E740481C1C}">
+                          <a14:useLocalDpi xmlns:a14="http://schemas.microsoft.com/office/drawing/2010/main" val="0"/>
+                        </a:ext>
+                      </a:extLst>
+                    </a:blip>
+                    <a:stretch>
+                      <a:fillRect/>
+                    </a:stretch>
+                  </pic:blipFill>
+                  <pic:spPr>
+                    <a:xfrm>
+                      <a:off x="0" y="0"/>
+                      <a:ext cx="6647815" cy="3525520"/>
+                    </a:xfrm>
+                    <a:prstGeom prst="rect">
+                      <a:avLst/>
+                    </a:prstGeom>
+                  </pic:spPr>
+                </pic:pic>
+              </a:graphicData>
+            </a:graphic>
+          </wp:inline>
+        </w:drawing>
+      </w:r>
+    </w:p>
+    <w:p>
+      <w:pPr>
+        <w:rPr>
+          <w:b/>
+          <w:bCs/>
+        </w:rPr>
+      </w:pPr>
+      <w:r>
+        <w:rPr>
+          <w:b/>
+          <w:bCs/>
+        </w:rPr>
+        <w:t>The graph below shows the number of enquiries received by the Tourist Information Office in one city over a six-month period in 2011.</w:t>
+      </w:r>
+    </w:p>
+    <w:p>
+      <w:pPr>
+        <w:rPr>
+          <w:b/>
+          <w:bCs/>
+        </w:rPr>
+      </w:pPr>
+    </w:p>
+    <w:p>
+      <w:pPr>
+        <w:rPr>
+          <w:b/>
+          <w:bCs/>
+        </w:rPr>
+      </w:pPr>
+      <w:r>
+        <w:rPr>
+          <w:b/>
+          <w:bCs/>
+        </w:rPr>
+        <w:lastRenderedPageBreak/>
+        <w:t>The graph demonstrates the total number of inquires the tourists are submitted to the Tourist Information Office by in person, by letter/email and by telephone. This information is for six-months f</w:t>
+      </w:r>
+      <w:r>
+        <w:rPr>
+          <w:b/>
+          <w:bCs/>
+        </w:rPr>
+        <w:t>ro</w:t>
+      </w:r>
+      <w:r>
+        <w:rPr>
+          <w:b/>
+          <w:bCs/>
+        </w:rPr>
+        <w:t xml:space="preserve">m January to June in 2011 </w:t>
+      </w:r>
+      <w:r>
+        <w:rPr>
+          <w:b/>
+          <w:bCs/>
+        </w:rPr>
+        <w:t>of</w:t>
+      </w:r>
+      <w:r>
+        <w:rPr>
+          <w:b/>
+          <w:bCs/>
+        </w:rPr>
+        <w:t xml:space="preserve"> a city.</w:t>
+      </w:r>
+    </w:p>
+    <w:p>
+      <w:pPr>
+        <w:rPr>
+          <w:b/>
+          <w:bCs/>
+        </w:rPr>
+      </w:pPr>
+    </w:p>
+    <w:p>
+      <w:pPr>
+        <w:rPr>
+          <w:b/>
+          <w:bCs/>
+        </w:rPr>
+      </w:pPr>
+      <w:r>
+        <w:rPr>
+          <w:b/>
+          <w:bCs/>
+        </w:rPr>
+        <w:t xml:space="preserve">Overall, the total number of </w:t>
+      </w:r>
+      <w:r>
+        <w:rPr>
+          <w:b/>
+          <w:bCs/>
+        </w:rPr>
+        <w:t>inquirie</w:t>
+      </w:r>
+      <w:r>
+        <w:rPr>
+          <w:b/>
+          <w:bCs/>
+        </w:rPr>
+        <w:t xml:space="preserve">s </w:t>
+      </w:r>
+      <w:r>
+        <w:rPr>
+          <w:b/>
+          <w:bCs/>
+        </w:rPr>
+        <w:t xml:space="preserve">are increased in six months. </w:t>
+      </w:r>
+      <w:r>
+        <w:rPr>
+          <w:b/>
+          <w:bCs/>
+        </w:rPr>
+        <w:t>It seems that people are more likely dislike asking questions by letter or email. The inquiries through in person and by telephone is increased gradually by times.</w:t>
+      </w:r>
+    </w:p>
+    <w:p>
+      <w:pPr>
+        <w:rPr>
+          <w:b/>
+          <w:bCs/>
+        </w:rPr>
+      </w:pPr>
+    </w:p>
+    <w:p>
+      <w:pPr>
+        <w:rPr>
+          <w:b/>
+          <w:bCs/>
+        </w:rPr>
+      </w:pPr>
+      <w:r>
+        <w:rPr>
+          <w:b/>
+          <w:bCs/>
+        </w:rPr>
+        <w:t>For inquiries by letter/email, they were steady for first three months (January to March) on around 700 in numbers. And then dropped to bellow 400 in next two months and hold this number for the following month.</w:t>
+      </w:r>
+    </w:p>
+    <w:p>
+      <w:pPr>
+        <w:rPr>
+          <w:b/>
+          <w:bCs/>
+        </w:rPr>
+      </w:pPr>
+    </w:p>
+    <w:p>
+      <w:pPr>
+        <w:rPr>
+          <w:b/>
+          <w:bCs/>
+        </w:rPr>
+      </w:pPr>
+      <w:r>
+        <w:rPr>
+          <w:b/>
+          <w:bCs/>
+        </w:rPr>
+        <w:t>On the other hand, in person and by telephone inquiries increased gradually from 400 to around 1900 and 900 to 1600 respectively. The number of inquires by telephone was fluctuated between 900 to 100 for first four months (January to April) but afterwards hold a</w:t>
+      </w:r>
+      <w:r>
+        <w:rPr>
+          <w:b/>
+          <w:bCs/>
+        </w:rPr>
+        <w:t>n</w:t>
+      </w:r>
+      <w:r>
+        <w:rPr>
+          <w:b/>
+          <w:bCs/>
+        </w:rPr>
+        <w:t xml:space="preserve"> exponential growth </w:t>
+      </w:r>
+      <w:r>
+        <w:rPr>
+          <w:b/>
+          <w:bCs/>
+        </w:rPr>
+        <w:t xml:space="preserve">from 1000 to 1600 inquiries </w:t>
+      </w:r>
+      <w:r>
+        <w:rPr>
+          <w:b/>
+          <w:bCs/>
+        </w:rPr>
+        <w:t>like in person</w:t>
+      </w:r>
+      <w:r>
+        <w:rPr>
+          <w:b/>
+          <w:bCs/>
+        </w:rPr>
+        <w:t xml:space="preserve"> from 1300 to 1900</w:t>
+      </w:r>
+      <w:r>
+        <w:rPr>
+          <w:b/>
+          <w:bCs/>
+        </w:rPr>
+        <w:t xml:space="preserve"> inquiries</w:t>
+      </w:r>
+      <w:r>
+        <w:rPr>
+          <w:b/>
+          <w:bCs/>
+        </w:rPr>
+        <w:t>.</w:t>
+      </w:r>
     </w:p>
     <w:sectPr>
       <w:pgSz w:w="11909" w:h="16834" w:code="9"/>
@@ -6400,7 +6661,6 @@
   <w:style w:type="character" w:default="1" w:styleId="DefaultParagraphFont">
     <w:name w:val="Default Paragraph Font"/>
     <w:uiPriority w:val="1"/>
-    <w:semiHidden/>
     <w:unhideWhenUsed/>
   </w:style>
   <w:style w:type="table" w:default="1" w:styleId="TableNormal">

</xml_diff>